<commit_message>
adding dell laptops data in one file
</commit_message>
<xml_diff>
--- a/images/electronics/laptops/ASUS/all asus.docx
+++ b/images/electronics/laptops/ASUS/all asus.docx
@@ -1627,7 +1627,15 @@
                 <w:sz w:val="28"/>
                 <w:szCs w:val="28"/>
               </w:rPr>
-              <w:t xml:space="preserve"> 15 15.6" FHD Laptop, Intel Core i5-1240P, 16GB RAM, 256GB </w:t>
+              <w:t xml:space="preserve"> 15 15.6’</w:t>
+            </w:r>
+            <w:r>
+              <w:rPr>
+                <w:rFonts w:ascii="Leelawadee" w:hAnsi="Leelawadee" w:cs="Leelawadee"/>
+                <w:sz w:val="28"/>
+                <w:szCs w:val="28"/>
+              </w:rPr>
+              <w:t xml:space="preserve"> FHD Laptop, Intel Core i5-1240P, 16GB RAM, 256GB </w:t>
             </w:r>
             <w:proofErr w:type="spellStart"/>
             <w:r>
@@ -2297,7 +2305,23 @@
                 <w:sz w:val="26"/>
                 <w:szCs w:val="26"/>
               </w:rPr>
-              <w:t xml:space="preserve">ASUS TUF Gaming F15 Gaming Laptop, 15.6” 144Hz FHD Display, Intel Core i5-11400H Processor, GeForce RTX 2050, 8GB DDR4 RAM, 512GB </w:t>
+              <w:t>ASUS TUF</w:t>
+            </w:r>
+            <w:r>
+              <w:rPr>
+                <w:rFonts w:ascii="Leelawadee" w:hAnsi="Leelawadee" w:cs="Leelawadee"/>
+                <w:sz w:val="26"/>
+                <w:szCs w:val="26"/>
+              </w:rPr>
+              <w:t xml:space="preserve"> Gaming F15 Gaming Laptop, 15.6’</w:t>
+            </w:r>
+            <w:r>
+              <w:rPr>
+                <w:rFonts w:ascii="Leelawadee" w:hAnsi="Leelawadee" w:cs="Leelawadee"/>
+                <w:sz w:val="26"/>
+                <w:szCs w:val="26"/>
+              </w:rPr>
+              <w:t xml:space="preserve"> 144Hz FHD Display, Intel Core i5-11400H Processor, GeForce RTX 2050, 8GB DDR4 RAM, 512GB </w:t>
             </w:r>
             <w:proofErr w:type="spellStart"/>
             <w:r>
@@ -2825,16 +2849,32 @@
                 <w:sz w:val="26"/>
                 <w:szCs w:val="26"/>
               </w:rPr>
-              <w:t>Strix</w:t>
-            </w:r>
-            <w:proofErr w:type="spellEnd"/>
-            <w:r>
-              <w:rPr>
-                <w:rFonts w:ascii="Leelawadee" w:hAnsi="Leelawadee" w:cs="Leelawadee"/>
-                <w:sz w:val="26"/>
-                <w:szCs w:val="26"/>
-              </w:rPr>
-              <w:t xml:space="preserve"> G16 (2023) Gaming Laptop, 16” 16:10 FHD 165Hz, GeForce RTX 4060, Intel Core i7-13650HX, 16GB DDR5, 512GB </w:t>
+              <w:t>Str</w:t>
+            </w:r>
+            <w:r>
+              <w:rPr>
+                <w:rFonts w:ascii="Leelawadee" w:hAnsi="Leelawadee" w:cs="Leelawadee"/>
+                <w:sz w:val="26"/>
+                <w:szCs w:val="26"/>
+              </w:rPr>
+              <w:t>ix</w:t>
+            </w:r>
+            <w:proofErr w:type="spellEnd"/>
+            <w:r>
+              <w:rPr>
+                <w:rFonts w:ascii="Leelawadee" w:hAnsi="Leelawadee" w:cs="Leelawadee"/>
+                <w:sz w:val="26"/>
+                <w:szCs w:val="26"/>
+              </w:rPr>
+              <w:t xml:space="preserve"> G16 (2023) Gaming Laptop, 16’</w:t>
+            </w:r>
+            <w:r>
+              <w:rPr>
+                <w:rFonts w:ascii="Leelawadee" w:hAnsi="Leelawadee" w:cs="Leelawadee"/>
+                <w:sz w:val="26"/>
+                <w:szCs w:val="26"/>
+              </w:rPr>
+              <w:t xml:space="preserve"> 16:10 FHD 165Hz, GeForce RTX 4060, Intel Core i7-13650HX, 16GB DDR5, 512GB </w:t>
             </w:r>
             <w:proofErr w:type="spellStart"/>
             <w:r>
@@ -3428,7 +3468,23 @@
                 <w:sz w:val="26"/>
                 <w:szCs w:val="26"/>
               </w:rPr>
-              <w:t xml:space="preserve"> S15 S533 Thin and Light Laptop, 15.6” FHD Display, Intel Core i7-1165G7 CPU, 16GB DDR4 RAM, 512GB </w:t>
+              <w:t xml:space="preserve"> S15 S</w:t>
+            </w:r>
+            <w:r>
+              <w:rPr>
+                <w:rFonts w:ascii="Leelawadee" w:hAnsi="Leelawadee" w:cs="Leelawadee"/>
+                <w:sz w:val="26"/>
+                <w:szCs w:val="26"/>
+              </w:rPr>
+              <w:t>533 Thin and Light Laptop, 15.6’</w:t>
+            </w:r>
+            <w:r>
+              <w:rPr>
+                <w:rFonts w:ascii="Leelawadee" w:hAnsi="Leelawadee" w:cs="Leelawadee"/>
+                <w:sz w:val="26"/>
+                <w:szCs w:val="26"/>
+              </w:rPr>
+              <w:t xml:space="preserve"> FHD Display, Intel Core i7-1165G7 CPU, 16GB DDR4 RAM, 512GB </w:t>
             </w:r>
             <w:proofErr w:type="spellStart"/>
             <w:r>
@@ -3924,7 +3980,23 @@
                 <w:sz w:val="26"/>
                 <w:szCs w:val="26"/>
               </w:rPr>
-              <w:t xml:space="preserve"> B5 Thin &amp; Light Business Laptop, 13.3” FHD OLED, Intel Core i7-1165G7, 512GB SSD, 16GB RAM, All-Day Battery, Enterprise-Grade Video Conference, </w:t>
+              <w:t xml:space="preserve"> B5 Thi</w:t>
+            </w:r>
+            <w:r>
+              <w:rPr>
+                <w:rFonts w:ascii="Leelawadee" w:hAnsi="Leelawadee" w:cs="Leelawadee"/>
+                <w:sz w:val="26"/>
+                <w:szCs w:val="26"/>
+              </w:rPr>
+              <w:t>n &amp; Light Business Laptop, 13.3’</w:t>
+            </w:r>
+            <w:r>
+              <w:rPr>
+                <w:rFonts w:ascii="Leelawadee" w:hAnsi="Leelawadee" w:cs="Leelawadee"/>
+                <w:sz w:val="26"/>
+                <w:szCs w:val="26"/>
+              </w:rPr>
+              <w:t xml:space="preserve"> FHD OLED, Intel Core i7-1165G7, 512GB SSD, 16GB RAM, All-Day Battery, Enterprise-Grade Video Conference, </w:t>
             </w:r>
             <w:proofErr w:type="spellStart"/>
             <w:r>
@@ -6383,7 +6455,23 @@
                 <w:sz w:val="26"/>
                 <w:szCs w:val="26"/>
               </w:rPr>
-              <w:t>ASUS TUF F15 2023 Gaming Laptop, 15 15.6" FHD 144Hz Display, 12th Gen Intel 14-Core i7-12700H, NVIDIA GeForce RTX4070, 32GB RAM, 1TB SSD, Backlit KB, Wi-Fi 6, Thunderbolt 4, Windows 11 Home, w/Battery</w:t>
+              <w:t xml:space="preserve">ASUS TUF </w:t>
+            </w:r>
+            <w:r>
+              <w:rPr>
+                <w:rFonts w:ascii="Leelawadee" w:hAnsi="Leelawadee" w:cs="Leelawadee"/>
+                <w:sz w:val="26"/>
+                <w:szCs w:val="26"/>
+              </w:rPr>
+              <w:t>F15 2023 Gaming Laptop, 15 15.6’</w:t>
+            </w:r>
+            <w:r>
+              <w:rPr>
+                <w:rFonts w:ascii="Leelawadee" w:hAnsi="Leelawadee" w:cs="Leelawadee"/>
+                <w:sz w:val="26"/>
+                <w:szCs w:val="26"/>
+              </w:rPr>
+              <w:t xml:space="preserve"> FHD 144Hz Display, 12th Gen Intel 14-Core i7-12700H, NVIDIA GeForce RTX4070, 32GB RAM, 1TB SSD, Backlit KB, Wi-Fi 6, Thunderbolt 4, Windows 11 Home, w/Battery</w:t>
             </w:r>
           </w:p>
         </w:tc>
@@ -7736,7 +7824,15 @@
                 <w:sz w:val="26"/>
                 <w:szCs w:val="26"/>
               </w:rPr>
-              <w:t xml:space="preserve"> Pro 16 Laptop 16" 165Hz Refresh Rate Display, Intel i7-12650H CPU, </w:t>
+              <w:t xml:space="preserve"> Pro 16 Laptop 16’</w:t>
+            </w:r>
+            <w:r>
+              <w:rPr>
+                <w:rFonts w:ascii="Leelawadee" w:hAnsi="Leelawadee" w:cs="Leelawadee"/>
+                <w:sz w:val="26"/>
+                <w:szCs w:val="26"/>
+              </w:rPr>
+              <w:t xml:space="preserve"> 165Hz Refresh Rate Display, Intel i7-12650H CPU, </w:t>
             </w:r>
             <w:proofErr w:type="spellStart"/>
             <w:r>
@@ -7903,7 +7999,17 @@
                 <w:sz w:val="28"/>
                 <w:szCs w:val="28"/>
               </w:rPr>
-              <w:t>16 Inches</w:t>
+              <w:t>16 Inc</w:t>
+            </w:r>
+            <w:bookmarkStart w:id="0" w:name="_GoBack"/>
+            <w:bookmarkEnd w:id="0"/>
+            <w:r>
+              <w:rPr>
+                <w:rFonts w:ascii="Leelawadee" w:hAnsi="Leelawadee" w:cs="Leelawadee"/>
+                <w:sz w:val="28"/>
+                <w:szCs w:val="28"/>
+              </w:rPr>
+              <w:t>hes</w:t>
             </w:r>
           </w:p>
           <w:p>
@@ -8008,8 +8114,6 @@
               <w:tab/>
               <w:t>Core i7</w:t>
             </w:r>
-            <w:bookmarkStart w:id="0" w:name="_GoBack"/>
-            <w:bookmarkEnd w:id="0"/>
           </w:p>
           <w:p>
             <w:pPr>
@@ -9028,7 +9132,7 @@
 </file>
 
 <file path=customXml/itemProps1.xml><?xml version="1.0" encoding="utf-8"?>
-<ds:datastoreItem xmlns:ds="http://schemas.openxmlformats.org/officeDocument/2006/customXml" ds:itemID="{199CDE37-EB70-4C70-8436-2E723A343421}">
+<ds:datastoreItem xmlns:ds="http://schemas.openxmlformats.org/officeDocument/2006/customXml" ds:itemID="{B4261A16-7C9A-4970-848B-E0B35A1B019F}">
   <ds:schemaRefs>
     <ds:schemaRef ds:uri="http://schemas.openxmlformats.org/officeDocument/2006/bibliography"/>
   </ds:schemaRefs>

</xml_diff>